<commit_message>
merkle tree example and linux cmd for bitcoin core
</commit_message>
<xml_diff>
--- a/2. How Bitcoin Works/How Bitcoin Works.docx
+++ b/2. How Bitcoin Works/How Bitcoin Works.docx
@@ -1,11 +1,10 @@
 
 <file path=word/document.xml><?xml version="1.0" encoding="utf-8"?>
-<w:document xmlns:wpc="http://schemas.microsoft.com/office/word/2010/wordprocessingCanvas" xmlns:cx="http://schemas.microsoft.com/office/drawing/2014/chartex" xmlns:cx1="http://schemas.microsoft.com/office/drawing/2015/9/8/chartex" xmlns:cx2="http://schemas.microsoft.com/office/drawing/2015/10/21/chartex" xmlns:cx3="http://schemas.microsoft.com/office/drawing/2016/5/9/chartex" xmlns:cx4="http://schemas.microsoft.com/office/drawing/2016/5/10/chartex" xmlns:cx5="http://schemas.microsoft.com/office/drawing/2016/5/11/chartex" xmlns:mc="http://schemas.openxmlformats.org/markup-compatibility/2006" xmlns:o="urn:schemas-microsoft-com:office:office" xmlns:r="http://schemas.openxmlformats.org/officeDocument/2006/relationships" xmlns:m="http://schemas.openxmlformats.org/officeDocument/2006/math" xmlns:v="urn:schemas-microsoft-com:vml" xmlns:wp14="http://schemas.microsoft.com/office/word/2010/wordprocessingDrawing" xmlns:wp="http://schemas.openxmlformats.org/drawingml/2006/wordprocessingDrawing" xmlns:w10="urn:schemas-microsoft-com:office:word" xmlns:w="http://schemas.openxmlformats.org/wordprocessingml/2006/main" xmlns:w14="http://schemas.microsoft.com/office/word/2010/wordml" xmlns:w15="http://schemas.microsoft.com/office/word/2012/wordml" xmlns:w16se="http://schemas.microsoft.com/office/word/2015/wordml/symex" xmlns:wpg="http://schemas.microsoft.com/office/word/2010/wordprocessingGroup" xmlns:wpi="http://schemas.microsoft.com/office/word/2010/wordprocessingInk" xmlns:wne="http://schemas.microsoft.com/office/word/2006/wordml" xmlns:wps="http://schemas.microsoft.com/office/word/2010/wordprocessingShape" mc:Ignorable="w14 w15 w16se wp14">
+<w:document xmlns:wpc="http://schemas.microsoft.com/office/word/2010/wordprocessingCanvas" xmlns:cx="http://schemas.microsoft.com/office/drawing/2014/chartex" xmlns:cx1="http://schemas.microsoft.com/office/drawing/2015/9/8/chartex" xmlns:cx2="http://schemas.microsoft.com/office/drawing/2015/10/21/chartex" xmlns:cx3="http://schemas.microsoft.com/office/drawing/2016/5/9/chartex" xmlns:cx4="http://schemas.microsoft.com/office/drawing/2016/5/10/chartex" xmlns:cx5="http://schemas.microsoft.com/office/drawing/2016/5/11/chartex" xmlns:cx6="http://schemas.microsoft.com/office/drawing/2016/5/12/chartex" xmlns:cx7="http://schemas.microsoft.com/office/drawing/2016/5/13/chartex" xmlns:cx8="http://schemas.microsoft.com/office/drawing/2016/5/14/chartex" xmlns:mc="http://schemas.openxmlformats.org/markup-compatibility/2006" xmlns:aink="http://schemas.microsoft.com/office/drawing/2016/ink" xmlns:am3d="http://schemas.microsoft.com/office/drawing/2017/model3d" xmlns:o="urn:schemas-microsoft-com:office:office" xmlns:r="http://schemas.openxmlformats.org/officeDocument/2006/relationships" xmlns:m="http://schemas.openxmlformats.org/officeDocument/2006/math" xmlns:v="urn:schemas-microsoft-com:vml" xmlns:wp14="http://schemas.microsoft.com/office/word/2010/wordprocessingDrawing" xmlns:wp="http://schemas.openxmlformats.org/drawingml/2006/wordprocessingDrawing" xmlns:w10="urn:schemas-microsoft-com:office:word" xmlns:w="http://schemas.openxmlformats.org/wordprocessingml/2006/main" xmlns:w14="http://schemas.microsoft.com/office/word/2010/wordml" xmlns:w15="http://schemas.microsoft.com/office/word/2012/wordml" xmlns:w16cid="http://schemas.microsoft.com/office/word/2016/wordml/cid" xmlns:w16se="http://schemas.microsoft.com/office/word/2015/wordml/symex" xmlns:wpg="http://schemas.microsoft.com/office/word/2010/wordprocessingGroup" xmlns:wpi="http://schemas.microsoft.com/office/word/2010/wordprocessingInk" xmlns:wne="http://schemas.microsoft.com/office/word/2006/wordml" xmlns:wps="http://schemas.microsoft.com/office/word/2010/wordprocessingShape" mc:Ignorable="w14 w15 w16se w16cid wp14">
   <w:body>
     <w:p>
       <w:pPr>
         <w:rPr>
-          <w:rFonts w:hint="cs"/>
           <w:b/>
           <w:bCs/>
           <w:rtl/>
@@ -24,16 +23,10 @@
     <w:p>
       <w:pPr>
         <w:rPr>
-          <w:rtl/>
-        </w:rPr>
-      </w:pPr>
-      <w:r>
-        <w:rPr>
-          <w:rFonts w:hint="cs"/>
-          <w:rtl/>
-        </w:rPr>
-        <w:t xml:space="preserve">תהליך </w:t>
-      </w:r>
+          <w:rFonts w:hint="cs"/>
+          <w:rtl/>
+        </w:rPr>
+      </w:pPr>
       <w:r>
         <w:rPr>
           <w:rFonts w:hint="cs"/>
@@ -41,7 +34,30 @@
           <w:iCs/>
           <w:rtl/>
         </w:rPr>
-        <w:t>חישוב</w:t>
+        <w:t>כריית</w:t>
+      </w:r>
+      <w:r>
+        <w:rPr>
+          <w:rFonts w:hint="cs"/>
+          <w:rtl/>
+        </w:rPr>
+        <w:t xml:space="preserve"> </w:t>
+      </w:r>
+      <w:proofErr w:type="spellStart"/>
+      <w:r>
+        <w:rPr>
+          <w:rFonts w:hint="cs"/>
+          <w:rtl/>
+        </w:rPr>
+        <w:t>ביטקוין</w:t>
+      </w:r>
+      <w:proofErr w:type="spellEnd"/>
+      <w:r>
+        <w:rPr>
+          <w:rFonts w:hint="cs"/>
+          <w:rtl/>
+        </w:rPr>
+        <w:t xml:space="preserve"> הוא שם הפעולה המתמטית שנעשית כדי לאשר "</w:t>
       </w:r>
       <w:r>
         <w:rPr>
@@ -50,22 +66,140 @@
           <w:iCs/>
           <w:rtl/>
         </w:rPr>
-        <w:t xml:space="preserve"> ערך</w:t>
-      </w:r>
-      <w:r>
-        <w:rPr>
-          <w:rFonts w:hint="cs"/>
+        <w:t>בלוק</w:t>
+      </w:r>
+      <w:r>
+        <w:rPr>
+          <w:rFonts w:hint="cs"/>
+          <w:rtl/>
+        </w:rPr>
+        <w:t xml:space="preserve">" מסוים. כאשר אחד מהכורים מצא את </w:t>
+      </w:r>
+      <w:r>
+        <w:rPr>
+          <w:rFonts w:hint="cs"/>
+          <w:b/>
+          <w:bCs/>
           <w:i/>
           <w:iCs/>
           <w:rtl/>
         </w:rPr>
-        <w:t xml:space="preserve"> ה</w:t>
-      </w:r>
+        <w:t>הפתרון</w:t>
+      </w:r>
+      <w:r>
+        <w:rPr>
+          <w:rFonts w:hint="cs"/>
+          <w:rtl/>
+        </w:rPr>
+        <w:t xml:space="preserve"> לבעיה המתמטית, הוא מצרף את הבלוק שאישר לתוך שרשרת הבלוקים </w:t>
+      </w:r>
+      <w:r>
+        <w:rPr>
+          <w:rFonts w:hint="cs"/>
+          <w:bCs/>
+          <w:rtl/>
+        </w:rPr>
+        <w:t>(</w:t>
+      </w:r>
+      <w:r>
+        <w:rPr>
+          <w:bCs/>
+        </w:rPr>
+        <w:t>blockchain</w:t>
+      </w:r>
+      <w:r>
+        <w:rPr>
+          <w:rFonts w:hint="cs"/>
+          <w:bCs/>
+          <w:rtl/>
+        </w:rPr>
+        <w:t>)</w:t>
+      </w:r>
+      <w:r>
+        <w:rPr>
+          <w:rFonts w:hint="cs"/>
+          <w:rtl/>
+        </w:rPr>
+        <w:t xml:space="preserve"> הארוכה ביותר הקיימת (ישנו שורש שרשרת אחד לכל הבלוקים של </w:t>
+      </w:r>
+      <w:proofErr w:type="spellStart"/>
+      <w:r>
+        <w:rPr>
+          <w:rFonts w:hint="cs"/>
+          <w:rtl/>
+        </w:rPr>
+        <w:t>ביטקוין</w:t>
+      </w:r>
+      <w:proofErr w:type="spellEnd"/>
+      <w:r>
+        <w:rPr>
+          <w:rFonts w:hint="cs"/>
+          <w:rtl/>
+        </w:rPr>
+        <w:t>).</w:t>
+      </w:r>
+    </w:p>
+    <w:p>
+      <w:pPr>
+        <w:rPr>
+          <w:rtl/>
+        </w:rPr>
+      </w:pPr>
       <w:r>
         <w:rPr>
           <w:rFonts w:hint="cs"/>
           <w:i/>
           <w:iCs/>
+          <w:rtl/>
+        </w:rPr>
+        <w:t>מציאת פתרון</w:t>
+      </w:r>
+      <w:r>
+        <w:rPr>
+          <w:rFonts w:hint="cs"/>
+          <w:rtl/>
+        </w:rPr>
+        <w:t xml:space="preserve"> היא </w:t>
+      </w:r>
+      <w:r>
+        <w:rPr>
+          <w:rFonts w:hint="cs"/>
+          <w:rtl/>
+        </w:rPr>
+        <w:t xml:space="preserve">תהליך </w:t>
+      </w:r>
+      <w:r>
+        <w:rPr>
+          <w:rFonts w:hint="cs"/>
+          <w:i/>
+          <w:iCs/>
+          <w:rtl/>
+        </w:rPr>
+        <w:t>חישוב</w:t>
+      </w:r>
+      <w:r>
+        <w:rPr>
+          <w:rFonts w:hint="cs"/>
+          <w:i/>
+          <w:iCs/>
+          <w:rtl/>
+        </w:rPr>
+        <w:t xml:space="preserve"> ערך</w:t>
+      </w:r>
+      <w:r>
+        <w:rPr>
+          <w:rFonts w:hint="cs"/>
+          <w:i/>
+          <w:iCs/>
+          <w:rtl/>
+        </w:rPr>
+        <w:t xml:space="preserve"> ה</w:t>
+      </w:r>
+      <w:r>
+        <w:rPr>
+          <w:rFonts w:hint="cs"/>
+          <w:i/>
+          <w:iCs/>
         </w:rPr>
         <w:t>NONCE</w:t>
       </w:r>
@@ -74,7 +208,241 @@
           <w:rFonts w:hint="cs"/>
           <w:rtl/>
         </w:rPr>
-        <w:t xml:space="preserve"> הוא תהליך הכרייה עצמה. הפעולה היא חישוב סזיפי עבור מעבדים ומכונות חישוב ומקבילה לתהליך כריית משאב טבע.</w:t>
+        <w:t xml:space="preserve"> הוא תהליך הכרייה עצמה. הפעולה היא חישוב </w:t>
+      </w:r>
+      <w:proofErr w:type="spellStart"/>
+      <w:r>
+        <w:rPr>
+          <w:rFonts w:hint="cs"/>
+          <w:rtl/>
+        </w:rPr>
+        <w:t>סזיפי</w:t>
+      </w:r>
+      <w:proofErr w:type="spellEnd"/>
+      <w:r>
+        <w:rPr>
+          <w:rFonts w:hint="cs"/>
+          <w:rtl/>
+        </w:rPr>
+        <w:t xml:space="preserve"> עבור מעבדים ומכונות חישוב ומקבילה לתהליך כריית משאב טבע.</w:t>
+      </w:r>
+    </w:p>
+    <w:p>
+      <w:pPr>
+        <w:rPr>
+          <w:rtl/>
+        </w:rPr>
+      </w:pPr>
+      <w:r>
+        <w:rPr>
+          <w:rFonts w:hint="cs"/>
+          <w:rtl/>
+        </w:rPr>
+        <w:t xml:space="preserve">הפעולה היא ניסיון להפוך פונקציה חד כיוונית. </w:t>
+      </w:r>
+      <w:r>
+        <w:t>SHA256</w:t>
+      </w:r>
+      <w:r>
+        <w:rPr>
+          <w:rFonts w:hint="cs"/>
+          <w:rtl/>
+        </w:rPr>
+        <w:t xml:space="preserve"> היא פונקציה המפיקה מספר מהודעה כלשהי </w:t>
+      </w:r>
+      <w:r>
+        <w:t>m</w:t>
+      </w:r>
+      <w:r>
+        <w:rPr>
+          <w:rFonts w:hint="cs"/>
+          <w:rtl/>
+        </w:rPr>
+        <w:t xml:space="preserve"> עם תווים שמרכיבים אותה.</w:t>
+      </w:r>
+    </w:p>
+    <w:p>
+      <w:pPr>
+        <w:rPr>
+          <w:rtl/>
+        </w:rPr>
+      </w:pPr>
+      <w:r>
+        <w:rPr>
+          <w:rFonts w:hint="cs"/>
+          <w:rtl/>
+        </w:rPr>
+        <w:t xml:space="preserve">מטרת התהליך היא חישוב ביטוי </w:t>
+      </w:r>
+      <w:r>
+        <w:t>"nonce"</w:t>
+      </w:r>
+      <w:r>
+        <w:rPr>
+          <w:rFonts w:hint="cs"/>
+          <w:rtl/>
+        </w:rPr>
+        <w:t xml:space="preserve"> שהוספה שלו אל הודעה </w:t>
+      </w:r>
+      <w:r>
+        <w:t>m</w:t>
+      </w:r>
+      <w:r>
+        <w:rPr>
+          <w:rFonts w:hint="cs"/>
+          <w:rtl/>
+        </w:rPr>
+        <w:t xml:space="preserve"> והפעלה של הפונקציה </w:t>
+      </w:r>
+      <w:r>
+        <w:t>SHA256</w:t>
+      </w:r>
+      <w:r>
+        <w:rPr>
+          <w:rFonts w:hint="cs"/>
+        </w:rPr>
+        <w:t xml:space="preserve"> </w:t>
+      </w:r>
+      <w:r>
+        <w:t xml:space="preserve"> </w:t>
+      </w:r>
+      <w:r>
+        <w:rPr>
+          <w:rFonts w:hint="cs"/>
+          <w:rtl/>
+        </w:rPr>
+        <w:t xml:space="preserve"> כך: </w:t>
+      </w:r>
+      <w:r>
+        <w:t>SHA256(</w:t>
+      </w:r>
+      <w:proofErr w:type="spellStart"/>
+      <w:r>
+        <w:t>m+x</w:t>
+      </w:r>
+      <w:proofErr w:type="spellEnd"/>
+      <w:r>
+        <w:t>)</w:t>
+      </w:r>
+      <w:r>
+        <w:rPr>
+          <w:rFonts w:hint="cs"/>
+          <w:rtl/>
+        </w:rPr>
+        <w:t xml:space="preserve"> תיתן מספר כלשהו.</w:t>
+      </w:r>
+    </w:p>
+    <w:p>
+      <w:pPr>
+        <w:rPr>
+          <w:rtl/>
+        </w:rPr>
+      </w:pPr>
+      <w:r>
+        <w:rPr>
+          <w:rFonts w:hint="cs"/>
+          <w:rtl/>
+        </w:rPr>
+        <w:t>ככל שקיים תנאי מחמיר יותר על התוצאה הנדרשת כך גודלת רמת הקושי כיוון שאין חוקיות לכיוון הזה בפונקציה ויש לבדוק את כל האפשרויות.</w:t>
+      </w:r>
+    </w:p>
+    <w:p>
+      <w:pPr>
+        <w:rPr>
+          <w:rtl/>
+        </w:rPr>
+      </w:pPr>
+      <w:r>
+        <w:t>SHA256(</w:t>
+      </w:r>
+      <w:proofErr w:type="spellStart"/>
+      <w:r>
+        <w:t>m+</w:t>
+      </w:r>
+      <w:proofErr w:type="gramStart"/>
+      <w:r>
+        <w:t>x</w:t>
+      </w:r>
+      <w:proofErr w:type="spellEnd"/>
+      <w:r>
+        <w:t>)</w:t>
+      </w:r>
+      <w:r>
+        <w:t>&lt;</w:t>
+      </w:r>
+      <w:proofErr w:type="gramEnd"/>
+      <w:r>
+        <w:t>(2^224)/D</w:t>
+      </w:r>
+      <w:r>
+        <w:rPr>
+          <w:rFonts w:hint="cs"/>
+          <w:rtl/>
+        </w:rPr>
+        <w:t xml:space="preserve"> כך ש</w:t>
+      </w:r>
+      <w:r>
+        <w:rPr>
+          <w:rFonts w:hint="cs"/>
+        </w:rPr>
+        <w:t>D</w:t>
+      </w:r>
+      <w:r>
+        <w:rPr>
+          <w:rFonts w:hint="cs"/>
+          <w:rtl/>
+        </w:rPr>
+        <w:t xml:space="preserve"> היא רמת הקושי. ככל ש</w:t>
+      </w:r>
+      <w:r>
+        <w:rPr>
+          <w:rFonts w:hint="cs"/>
+        </w:rPr>
+        <w:t>D</w:t>
+      </w:r>
+      <w:r>
+        <w:rPr>
+          <w:rFonts w:hint="cs"/>
+          <w:rtl/>
+        </w:rPr>
+        <w:t xml:space="preserve"> גדול יותר, </w:t>
+      </w:r>
+      <w:r>
+        <w:t>x</w:t>
+      </w:r>
+      <w:r>
+        <w:rPr>
+          <w:rFonts w:hint="cs"/>
+          <w:rtl/>
+        </w:rPr>
+        <w:t xml:space="preserve"> יהיה קשה יותר לחישוב (כי הפונקציה צריכה להניב מספר קטן יותר).</w:t>
+      </w:r>
+    </w:p>
+    <w:p>
+      <w:hyperlink r:id="rId7" w:history="1">
+        <w:r>
+          <w:rPr>
+            <w:rStyle w:val="Hyperlink"/>
+          </w:rPr>
+          <w:t>http://blockchain.mit.edu/block</w:t>
+        </w:r>
+      </w:hyperlink>
+      <w:r>
+        <w:rPr>
+          <w:rFonts w:hint="cs"/>
+          <w:rtl/>
+        </w:rPr>
+        <w:t xml:space="preserve"> (חישוב </w:t>
+      </w:r>
+      <w:r>
+        <w:t>nonce</w:t>
+      </w:r>
+      <w:r>
+        <w:rPr>
+          <w:rFonts w:hint="cs"/>
+          <w:rtl/>
+        </w:rPr>
+        <w:t xml:space="preserve"> קטן ממספר עם 4 אפסים).</w:t>
       </w:r>
     </w:p>
     <w:p>
@@ -85,25 +453,7 @@
           <w:rtl/>
         </w:rPr>
       </w:pPr>
-      <w:r>
-        <w:rPr>
-          <w:rFonts w:hint="cs"/>
-          <w:b/>
-          <w:bCs/>
-          <w:rtl/>
-        </w:rPr>
-        <w:t>עקרון המערכת</w:t>
-      </w:r>
-    </w:p>
-    <w:p>
-      <w:pPr>
-        <w:rPr>
-          <w:b/>
-          <w:bCs/>
-          <w:rtl/>
-        </w:rPr>
-      </w:pPr>
-      <w:hyperlink r:id="rId7" w:history="1">
+      <w:hyperlink r:id="rId8" w:history="1">
         <w:r>
           <w:rPr>
             <w:rStyle w:val="Hyperlink"/>
@@ -117,10 +467,9 @@
         <w:rPr>
           <w:b/>
           <w:bCs/>
-          <w:rtl/>
-        </w:rPr>
-      </w:pPr>
-      <w:hyperlink r:id="rId8" w:history="1">
+        </w:rPr>
+      </w:pPr>
+      <w:hyperlink r:id="rId9" w:history="1">
         <w:r>
           <w:rPr>
             <w:rStyle w:val="Hyperlink"/>
@@ -130,6 +479,12 @@
       </w:hyperlink>
     </w:p>
     <w:p>
+      <w:pPr>
+        <w:rPr>
+          <w:rFonts w:hint="cs"/>
+          <w:rtl/>
+        </w:rPr>
+      </w:pPr>
       <w:r>
         <w:rPr>
           <w:rFonts w:hint="cs"/>
@@ -358,7 +713,7 @@
                     </pic:cNvPicPr>
                   </pic:nvPicPr>
                   <pic:blipFill>
-                    <a:blip r:embed="rId9" cstate="print">
+                    <a:blip r:embed="rId10" cstate="print">
                       <a:extLst>
                         <a:ext uri="{28A0092B-C50C-407E-A947-70E740481C1C}">
                           <a14:useLocalDpi xmlns:a14="http://schemas.microsoft.com/office/drawing/2010/main" val="0"/>
@@ -409,6 +764,7 @@
           <w:szCs w:val="16"/>
           <w:rtl/>
         </w:rPr>
+        <w:lastRenderedPageBreak/>
         <mc:AlternateContent>
           <mc:Choice Requires="wps">
             <w:drawing>
@@ -503,6 +859,7 @@
                         <w:rPr>
                           <w:sz w:val="14"/>
                           <w:szCs w:val="14"/>
+                          <w:rtl/>
                           <w:cs/>
                         </w:rPr>
                       </w:pPr>
@@ -553,7 +910,7 @@
                     <pic:cNvPicPr/>
                   </pic:nvPicPr>
                   <pic:blipFill>
-                    <a:blip r:embed="rId10"/>
+                    <a:blip r:embed="rId11"/>
                     <a:stretch>
                       <a:fillRect/>
                     </a:stretch>
@@ -601,6 +958,12 @@
     <w:p>
       <w:pPr>
         <w:rPr>
+          <w:rtl/>
+        </w:rPr>
+      </w:pPr>
+      <w:r>
+        <w:rPr>
+          <w:rFonts w:hint="cs"/>
           <w:b/>
           <w:bCs/>
           <w:i/>
@@ -608,36 +971,6 @@
           <w:noProof/>
           <w:rtl/>
         </w:rPr>
-      </w:pPr>
-    </w:p>
-    <w:p>
-      <w:pPr>
-        <w:rPr>
-          <w:b/>
-          <w:bCs/>
-          <w:i/>
-          <w:iCs/>
-          <w:noProof/>
-          <w:rtl/>
-        </w:rPr>
-      </w:pPr>
-    </w:p>
-    <w:p>
-      <w:pPr>
-        <w:rPr>
-          <w:rtl/>
-        </w:rPr>
-      </w:pPr>
-      <w:r>
-        <w:rPr>
-          <w:rFonts w:hint="cs"/>
-          <w:b/>
-          <w:bCs/>
-          <w:i/>
-          <w:iCs/>
-          <w:noProof/>
-          <w:rtl/>
-        </w:rPr>
         <w:t>בלוק</w:t>
       </w:r>
       <w:r>
@@ -707,8 +1040,19 @@
           <w:iCs/>
           <w:rtl/>
         </w:rPr>
-        <w:t>עץ המרקל</w:t>
-      </w:r>
+        <w:t xml:space="preserve">עץ </w:t>
+      </w:r>
+      <w:proofErr w:type="spellStart"/>
+      <w:r>
+        <w:rPr>
+          <w:rFonts w:hint="cs"/>
+          <w:i/>
+          <w:iCs/>
+          <w:rtl/>
+        </w:rPr>
+        <w:t>המרקל</w:t>
+      </w:r>
+      <w:proofErr w:type="spellEnd"/>
       <w:r>
         <w:rPr>
           <w:rFonts w:hint="cs"/>
@@ -787,17 +1131,7 @@
           <w:rFonts w:hint="cs"/>
           <w:rtl/>
         </w:rPr>
-        <w:t xml:space="preserve"> </w:t>
-      </w:r>
-      <w:r>
-        <w:rPr>
-          <w:rFonts w:hint="cs"/>
-          <w:b/>
-          <w:bCs/>
-          <w:color w:val="FF0000"/>
-          <w:rtl/>
-        </w:rPr>
-        <w:t>והשם שלו?</w:t>
+        <w:t>.</w:t>
       </w:r>
     </w:p>
     <w:p>
@@ -823,7 +1157,7 @@
                     </pic:cNvPicPr>
                   </pic:nvPicPr>
                   <pic:blipFill>
-                    <a:blip r:embed="rId11">
+                    <a:blip r:embed="rId12">
                       <a:extLst>
                         <a:ext uri="{28A0092B-C50C-407E-A947-70E740481C1C}">
                           <a14:useLocalDpi xmlns:a14="http://schemas.microsoft.com/office/drawing/2010/main" val="0"/>
@@ -863,7 +1197,7 @@
           <w:rtl/>
         </w:rPr>
       </w:pPr>
-      <w:hyperlink r:id="rId12" w:history="1">
+      <w:hyperlink r:id="rId13" w:history="1">
         <w:r>
           <w:rPr>
             <w:rStyle w:val="Hyperlink"/>
@@ -874,117 +1208,6 @@
         </w:r>
       </w:hyperlink>
     </w:p>
-    <w:p>
-      <w:pPr>
-        <w:rPr>
-          <w:sz w:val="16"/>
-          <w:szCs w:val="16"/>
-          <w:rtl/>
-        </w:rPr>
-      </w:pPr>
-    </w:p>
-    <w:p>
-      <w:r>
-        <w:rPr>
-          <w:rFonts w:hint="cs"/>
-          <w:i/>
-          <w:iCs/>
-          <w:rtl/>
-        </w:rPr>
-        <w:t>כריית</w:t>
-      </w:r>
-      <w:r>
-        <w:rPr>
-          <w:rFonts w:hint="cs"/>
-          <w:rtl/>
-        </w:rPr>
-        <w:t xml:space="preserve"> ביטקוין </w:t>
-      </w:r>
-      <w:r>
-        <w:rPr>
-          <w:rFonts w:hint="cs"/>
-          <w:rtl/>
-        </w:rPr>
-        <w:t>הוא שם הפעולה המתמטית שנעשית כדי לאשר</w:t>
-      </w:r>
-      <w:r>
-        <w:rPr>
-          <w:rFonts w:hint="cs"/>
-          <w:rtl/>
-        </w:rPr>
-        <w:t xml:space="preserve"> "</w:t>
-      </w:r>
-      <w:r>
-        <w:rPr>
-          <w:rFonts w:hint="cs"/>
-          <w:i/>
-          <w:iCs/>
-          <w:rtl/>
-        </w:rPr>
-        <w:t>בלוק</w:t>
-      </w:r>
-      <w:r>
-        <w:rPr>
-          <w:rFonts w:hint="cs"/>
-          <w:rtl/>
-        </w:rPr>
-        <w:t xml:space="preserve">" מסוים. </w:t>
-      </w:r>
-      <w:r>
-        <w:rPr>
-          <w:rFonts w:hint="cs"/>
-          <w:rtl/>
-        </w:rPr>
-        <w:t xml:space="preserve">כאשר אחד מהכורים מצא את </w:t>
-      </w:r>
-      <w:r>
-        <w:rPr>
-          <w:rFonts w:hint="cs"/>
-          <w:b/>
-          <w:bCs/>
-          <w:i/>
-          <w:iCs/>
-          <w:rtl/>
-        </w:rPr>
-        <w:t>הפתרון</w:t>
-      </w:r>
-      <w:r>
-        <w:rPr>
-          <w:rFonts w:hint="cs"/>
-          <w:rtl/>
-        </w:rPr>
-        <w:t xml:space="preserve"> לבעיה המתמטית, הוא מצרף את הבלוק שאישר לתוך שרשרת הבלוקים </w:t>
-      </w:r>
-      <w:r>
-        <w:rPr>
-          <w:rFonts w:hint="cs"/>
-          <w:bCs/>
-          <w:rtl/>
-        </w:rPr>
-        <w:t>(</w:t>
-      </w:r>
-      <w:r>
-        <w:rPr>
-          <w:bCs/>
-        </w:rPr>
-        <w:t>blockchain</w:t>
-      </w:r>
-      <w:r>
-        <w:rPr>
-          <w:rFonts w:hint="cs"/>
-          <w:bCs/>
-          <w:rtl/>
-        </w:rPr>
-        <w:t>)</w:t>
-      </w:r>
-      <w:r>
-        <w:rPr>
-          <w:rFonts w:hint="cs"/>
-          <w:rtl/>
-        </w:rPr>
-        <w:t xml:space="preserve"> הארוכה ביותר הקיימת (ישנו שורש שרשרת אחד לכל הבלוקים של ביטקוין).</w:t>
-      </w:r>
-    </w:p>
     <w:p/>
     <w:p>
       <w:pPr>
@@ -1015,11 +1238,40 @@
       </w:r>
     </w:p>
     <w:p>
+      <w:pPr>
+        <w:rPr>
+          <w:rtl/>
+        </w:rPr>
+      </w:pPr>
+      <w:r>
+        <w:rPr>
+          <w:rFonts w:hint="cs"/>
+          <w:rtl/>
+        </w:rPr>
+        <w:t xml:space="preserve">ככל שהעמלה גבוהה יותר, יש אינטרס גבוה יותר לכורים להוסיף את העסקה לבלוק שלהם ולכן העסקה מאושרת מהר יותר ולכן גם מאובטחת יותר </w:t>
+      </w:r>
+      <w:r>
+        <w:rPr>
+          <w:rFonts w:hint="cs"/>
+          <w:rtl/>
+        </w:rPr>
+        <w:t>לטווח ה</w:t>
+      </w:r>
+      <w:r>
+        <w:rPr>
+          <w:rFonts w:hint="cs"/>
+          <w:rtl/>
+        </w:rPr>
+        <w:t>קצר.</w:t>
+      </w:r>
+      <w:bookmarkStart w:id="0" w:name="_GoBack"/>
+      <w:bookmarkEnd w:id="0"/>
+    </w:p>
+    <w:p>
       <w:r>
         <w:rPr>
           <w:noProof/>
         </w:rPr>
-        <w:lastRenderedPageBreak/>
         <w:drawing>
           <wp:inline distT="0" distB="0" distL="0" distR="0">
             <wp:extent cx="4559300" cy="3981450"/>
@@ -1038,7 +1290,7 @@
                     </pic:cNvPicPr>
                   </pic:nvPicPr>
                   <pic:blipFill>
-                    <a:blip r:embed="rId13">
+                    <a:blip r:embed="rId14">
                       <a:extLst>
                         <a:ext uri="{28A0092B-C50C-407E-A947-70E740481C1C}">
                           <a14:useLocalDpi xmlns:a14="http://schemas.microsoft.com/office/drawing/2010/main" val="0"/>
@@ -1069,8 +1321,6 @@
           </wp:inline>
         </w:drawing>
       </w:r>
-      <w:bookmarkStart w:id="0" w:name="_GoBack"/>
-      <w:bookmarkEnd w:id="0"/>
     </w:p>
     <w:sectPr>
       <w:pgSz w:w="11906" w:h="16838"/>
@@ -1085,7 +1335,7 @@
 </file>
 
 <file path=word/endnotes.xml><?xml version="1.0" encoding="utf-8"?>
-<w:endnotes xmlns:wpc="http://schemas.microsoft.com/office/word/2010/wordprocessingCanvas" xmlns:cx="http://schemas.microsoft.com/office/drawing/2014/chartex" xmlns:cx1="http://schemas.microsoft.com/office/drawing/2015/9/8/chartex" xmlns:cx2="http://schemas.microsoft.com/office/drawing/2015/10/21/chartex" xmlns:cx3="http://schemas.microsoft.com/office/drawing/2016/5/9/chartex" xmlns:cx4="http://schemas.microsoft.com/office/drawing/2016/5/10/chartex" xmlns:cx5="http://schemas.microsoft.com/office/drawing/2016/5/11/chartex" xmlns:mc="http://schemas.openxmlformats.org/markup-compatibility/2006" xmlns:o="urn:schemas-microsoft-com:office:office" xmlns:r="http://schemas.openxmlformats.org/officeDocument/2006/relationships" xmlns:m="http://schemas.openxmlformats.org/officeDocument/2006/math" xmlns:v="urn:schemas-microsoft-com:vml" xmlns:wp14="http://schemas.microsoft.com/office/word/2010/wordprocessingDrawing" xmlns:wp="http://schemas.openxmlformats.org/drawingml/2006/wordprocessingDrawing" xmlns:w10="urn:schemas-microsoft-com:office:word" xmlns:w="http://schemas.openxmlformats.org/wordprocessingml/2006/main" xmlns:w14="http://schemas.microsoft.com/office/word/2010/wordml" xmlns:w15="http://schemas.microsoft.com/office/word/2012/wordml" xmlns:w16se="http://schemas.microsoft.com/office/word/2015/wordml/symex" xmlns:wpg="http://schemas.microsoft.com/office/word/2010/wordprocessingGroup" xmlns:wpi="http://schemas.microsoft.com/office/word/2010/wordprocessingInk" xmlns:wne="http://schemas.microsoft.com/office/word/2006/wordml" xmlns:wps="http://schemas.microsoft.com/office/word/2010/wordprocessingShape" mc:Ignorable="w14 w15 w16se wp14">
+<w:endnotes xmlns:wpc="http://schemas.microsoft.com/office/word/2010/wordprocessingCanvas" xmlns:cx="http://schemas.microsoft.com/office/drawing/2014/chartex" xmlns:cx1="http://schemas.microsoft.com/office/drawing/2015/9/8/chartex" xmlns:cx2="http://schemas.microsoft.com/office/drawing/2015/10/21/chartex" xmlns:cx3="http://schemas.microsoft.com/office/drawing/2016/5/9/chartex" xmlns:cx4="http://schemas.microsoft.com/office/drawing/2016/5/10/chartex" xmlns:cx5="http://schemas.microsoft.com/office/drawing/2016/5/11/chartex" xmlns:cx6="http://schemas.microsoft.com/office/drawing/2016/5/12/chartex" xmlns:cx7="http://schemas.microsoft.com/office/drawing/2016/5/13/chartex" xmlns:cx8="http://schemas.microsoft.com/office/drawing/2016/5/14/chartex" xmlns:mc="http://schemas.openxmlformats.org/markup-compatibility/2006" xmlns:aink="http://schemas.microsoft.com/office/drawing/2016/ink" xmlns:am3d="http://schemas.microsoft.com/office/drawing/2017/model3d" xmlns:o="urn:schemas-microsoft-com:office:office" xmlns:r="http://schemas.openxmlformats.org/officeDocument/2006/relationships" xmlns:m="http://schemas.openxmlformats.org/officeDocument/2006/math" xmlns:v="urn:schemas-microsoft-com:vml" xmlns:wp14="http://schemas.microsoft.com/office/word/2010/wordprocessingDrawing" xmlns:wp="http://schemas.openxmlformats.org/drawingml/2006/wordprocessingDrawing" xmlns:w10="urn:schemas-microsoft-com:office:word" xmlns:w="http://schemas.openxmlformats.org/wordprocessingml/2006/main" xmlns:w14="http://schemas.microsoft.com/office/word/2010/wordml" xmlns:w15="http://schemas.microsoft.com/office/word/2012/wordml" xmlns:w16cid="http://schemas.microsoft.com/office/word/2016/wordml/cid" xmlns:w16se="http://schemas.microsoft.com/office/word/2015/wordml/symex" xmlns:wpg="http://schemas.microsoft.com/office/word/2010/wordprocessingGroup" xmlns:wpi="http://schemas.microsoft.com/office/word/2010/wordprocessingInk" xmlns:wne="http://schemas.microsoft.com/office/word/2006/wordml" xmlns:wps="http://schemas.microsoft.com/office/word/2010/wordprocessingShape" mc:Ignorable="w14 w15 w16se w16cid wp14">
   <w:endnote w:type="separator" w:id="-1">
     <w:p>
       <w:pPr>
@@ -1110,7 +1360,7 @@
 </file>
 
 <file path=word/footnotes.xml><?xml version="1.0" encoding="utf-8"?>
-<w:footnotes xmlns:wpc="http://schemas.microsoft.com/office/word/2010/wordprocessingCanvas" xmlns:cx="http://schemas.microsoft.com/office/drawing/2014/chartex" xmlns:cx1="http://schemas.microsoft.com/office/drawing/2015/9/8/chartex" xmlns:cx2="http://schemas.microsoft.com/office/drawing/2015/10/21/chartex" xmlns:cx3="http://schemas.microsoft.com/office/drawing/2016/5/9/chartex" xmlns:cx4="http://schemas.microsoft.com/office/drawing/2016/5/10/chartex" xmlns:cx5="http://schemas.microsoft.com/office/drawing/2016/5/11/chartex" xmlns:mc="http://schemas.openxmlformats.org/markup-compatibility/2006" xmlns:o="urn:schemas-microsoft-com:office:office" xmlns:r="http://schemas.openxmlformats.org/officeDocument/2006/relationships" xmlns:m="http://schemas.openxmlformats.org/officeDocument/2006/math" xmlns:v="urn:schemas-microsoft-com:vml" xmlns:wp14="http://schemas.microsoft.com/office/word/2010/wordprocessingDrawing" xmlns:wp="http://schemas.openxmlformats.org/drawingml/2006/wordprocessingDrawing" xmlns:w10="urn:schemas-microsoft-com:office:word" xmlns:w="http://schemas.openxmlformats.org/wordprocessingml/2006/main" xmlns:w14="http://schemas.microsoft.com/office/word/2010/wordml" xmlns:w15="http://schemas.microsoft.com/office/word/2012/wordml" xmlns:w16se="http://schemas.microsoft.com/office/word/2015/wordml/symex" xmlns:wpg="http://schemas.microsoft.com/office/word/2010/wordprocessingGroup" xmlns:wpi="http://schemas.microsoft.com/office/word/2010/wordprocessingInk" xmlns:wne="http://schemas.microsoft.com/office/word/2006/wordml" xmlns:wps="http://schemas.microsoft.com/office/word/2010/wordprocessingShape" mc:Ignorable="w14 w15 w16se wp14">
+<w:footnotes xmlns:wpc="http://schemas.microsoft.com/office/word/2010/wordprocessingCanvas" xmlns:cx="http://schemas.microsoft.com/office/drawing/2014/chartex" xmlns:cx1="http://schemas.microsoft.com/office/drawing/2015/9/8/chartex" xmlns:cx2="http://schemas.microsoft.com/office/drawing/2015/10/21/chartex" xmlns:cx3="http://schemas.microsoft.com/office/drawing/2016/5/9/chartex" xmlns:cx4="http://schemas.microsoft.com/office/drawing/2016/5/10/chartex" xmlns:cx5="http://schemas.microsoft.com/office/drawing/2016/5/11/chartex" xmlns:cx6="http://schemas.microsoft.com/office/drawing/2016/5/12/chartex" xmlns:cx7="http://schemas.microsoft.com/office/drawing/2016/5/13/chartex" xmlns:cx8="http://schemas.microsoft.com/office/drawing/2016/5/14/chartex" xmlns:mc="http://schemas.openxmlformats.org/markup-compatibility/2006" xmlns:aink="http://schemas.microsoft.com/office/drawing/2016/ink" xmlns:am3d="http://schemas.microsoft.com/office/drawing/2017/model3d" xmlns:o="urn:schemas-microsoft-com:office:office" xmlns:r="http://schemas.openxmlformats.org/officeDocument/2006/relationships" xmlns:m="http://schemas.openxmlformats.org/officeDocument/2006/math" xmlns:v="urn:schemas-microsoft-com:vml" xmlns:wp14="http://schemas.microsoft.com/office/word/2010/wordprocessingDrawing" xmlns:wp="http://schemas.openxmlformats.org/drawingml/2006/wordprocessingDrawing" xmlns:w10="urn:schemas-microsoft-com:office:word" xmlns:w="http://schemas.openxmlformats.org/wordprocessingml/2006/main" xmlns:w14="http://schemas.microsoft.com/office/word/2010/wordml" xmlns:w15="http://schemas.microsoft.com/office/word/2012/wordml" xmlns:w16cid="http://schemas.microsoft.com/office/word/2016/wordml/cid" xmlns:w16se="http://schemas.microsoft.com/office/word/2015/wordml/symex" xmlns:wpg="http://schemas.microsoft.com/office/word/2010/wordprocessingGroup" xmlns:wpi="http://schemas.microsoft.com/office/word/2010/wordprocessingInk" xmlns:wne="http://schemas.microsoft.com/office/word/2006/wordml" xmlns:wps="http://schemas.microsoft.com/office/word/2010/wordprocessingShape" mc:Ignorable="w14 w15 w16se w16cid wp14">
   <w:footnote w:type="separator" w:id="-1">
     <w:p>
       <w:pPr>
@@ -1135,12 +1385,12 @@
 </file>
 
 <file path=word/numbering.xml><?xml version="1.0" encoding="utf-8"?>
-<w:numbering xmlns:wpc="http://schemas.microsoft.com/office/word/2010/wordprocessingCanvas" xmlns:cx="http://schemas.microsoft.com/office/drawing/2014/chartex" xmlns:cx1="http://schemas.microsoft.com/office/drawing/2015/9/8/chartex" xmlns:cx2="http://schemas.microsoft.com/office/drawing/2015/10/21/chartex" xmlns:cx3="http://schemas.microsoft.com/office/drawing/2016/5/9/chartex" xmlns:cx4="http://schemas.microsoft.com/office/drawing/2016/5/10/chartex" xmlns:cx5="http://schemas.microsoft.com/office/drawing/2016/5/11/chartex" xmlns:mc="http://schemas.openxmlformats.org/markup-compatibility/2006" xmlns:o="urn:schemas-microsoft-com:office:office" xmlns:r="http://schemas.openxmlformats.org/officeDocument/2006/relationships" xmlns:m="http://schemas.openxmlformats.org/officeDocument/2006/math" xmlns:v="urn:schemas-microsoft-com:vml" xmlns:wp14="http://schemas.microsoft.com/office/word/2010/wordprocessingDrawing" xmlns:wp="http://schemas.openxmlformats.org/drawingml/2006/wordprocessingDrawing" xmlns:w10="urn:schemas-microsoft-com:office:word" xmlns:w="http://schemas.openxmlformats.org/wordprocessingml/2006/main" xmlns:w14="http://schemas.microsoft.com/office/word/2010/wordml" xmlns:w15="http://schemas.microsoft.com/office/word/2012/wordml" xmlns:w16se="http://schemas.microsoft.com/office/word/2015/wordml/symex" xmlns:wpg="http://schemas.microsoft.com/office/word/2010/wordprocessingGroup" xmlns:wpi="http://schemas.microsoft.com/office/word/2010/wordprocessingInk" xmlns:wne="http://schemas.microsoft.com/office/word/2006/wordml" xmlns:wps="http://schemas.microsoft.com/office/word/2010/wordprocessingShape" mc:Ignorable="w14 w15 w16se wp14">
+<w:numbering xmlns:wpc="http://schemas.microsoft.com/office/word/2010/wordprocessingCanvas" xmlns:cx="http://schemas.microsoft.com/office/drawing/2014/chartex" xmlns:cx1="http://schemas.microsoft.com/office/drawing/2015/9/8/chartex" xmlns:cx2="http://schemas.microsoft.com/office/drawing/2015/10/21/chartex" xmlns:cx3="http://schemas.microsoft.com/office/drawing/2016/5/9/chartex" xmlns:cx4="http://schemas.microsoft.com/office/drawing/2016/5/10/chartex" xmlns:cx5="http://schemas.microsoft.com/office/drawing/2016/5/11/chartex" xmlns:cx6="http://schemas.microsoft.com/office/drawing/2016/5/12/chartex" xmlns:cx7="http://schemas.microsoft.com/office/drawing/2016/5/13/chartex" xmlns:cx8="http://schemas.microsoft.com/office/drawing/2016/5/14/chartex" xmlns:mc="http://schemas.openxmlformats.org/markup-compatibility/2006" xmlns:aink="http://schemas.microsoft.com/office/drawing/2016/ink" xmlns:am3d="http://schemas.microsoft.com/office/drawing/2017/model3d" xmlns:o="urn:schemas-microsoft-com:office:office" xmlns:r="http://schemas.openxmlformats.org/officeDocument/2006/relationships" xmlns:m="http://schemas.openxmlformats.org/officeDocument/2006/math" xmlns:v="urn:schemas-microsoft-com:vml" xmlns:wp14="http://schemas.microsoft.com/office/word/2010/wordprocessingDrawing" xmlns:wp="http://schemas.openxmlformats.org/drawingml/2006/wordprocessingDrawing" xmlns:w10="urn:schemas-microsoft-com:office:word" xmlns:w="http://schemas.openxmlformats.org/wordprocessingml/2006/main" xmlns:w14="http://schemas.microsoft.com/office/word/2010/wordml" xmlns:w15="http://schemas.microsoft.com/office/word/2012/wordml" xmlns:w16cid="http://schemas.microsoft.com/office/word/2016/wordml/cid" xmlns:w16se="http://schemas.microsoft.com/office/word/2015/wordml/symex" xmlns:wpg="http://schemas.microsoft.com/office/word/2010/wordprocessingGroup" xmlns:wpi="http://schemas.microsoft.com/office/word/2010/wordprocessingInk" xmlns:wne="http://schemas.microsoft.com/office/word/2006/wordml" xmlns:wps="http://schemas.microsoft.com/office/word/2010/wordprocessingShape" mc:Ignorable="w14 w15 w16se w16cid wp14">
   <w:abstractNum w:abstractNumId="0" w15:restartNumberingAfterBreak="0">
     <w:nsid w:val="19494B17"/>
     <w:multiLevelType w:val="hybridMultilevel"/>
-    <w:tmpl w:val="4FE46742"/>
-    <w:lvl w:ilvl="0" w:tplc="0409000F">
+    <w:tmpl w:val="6C7645E4"/>
+    <w:lvl w:ilvl="0" w:tplc="8BCEC21C">
       <w:start w:val="1"/>
       <w:numFmt w:val="decimal"/>
       <w:lvlText w:val="%1."/>
@@ -1150,6 +1400,9 @@
       </w:pPr>
       <w:rPr>
         <w:rFonts w:hint="default"/>
+        <w:b w:val="0"/>
+        <w:bCs w:val="0"/>
+        <w:color w:val="auto"/>
       </w:rPr>
     </w:lvl>
     <w:lvl w:ilvl="1" w:tplc="04090019" w:tentative="1">
@@ -1832,7 +2085,7 @@
 </file>
 
 <file path=word/styles.xml><?xml version="1.0" encoding="utf-8"?>
-<w:styles xmlns:mc="http://schemas.openxmlformats.org/markup-compatibility/2006" xmlns:r="http://schemas.openxmlformats.org/officeDocument/2006/relationships" xmlns:w="http://schemas.openxmlformats.org/wordprocessingml/2006/main" xmlns:w14="http://schemas.microsoft.com/office/word/2010/wordml" xmlns:w15="http://schemas.microsoft.com/office/word/2012/wordml" xmlns:w16se="http://schemas.microsoft.com/office/word/2015/wordml/symex" mc:Ignorable="w14 w15 w16se">
+<w:styles xmlns:mc="http://schemas.openxmlformats.org/markup-compatibility/2006" xmlns:r="http://schemas.openxmlformats.org/officeDocument/2006/relationships" xmlns:w="http://schemas.openxmlformats.org/wordprocessingml/2006/main" xmlns:w14="http://schemas.microsoft.com/office/word/2010/wordml" xmlns:w15="http://schemas.microsoft.com/office/word/2012/wordml" xmlns:w16cid="http://schemas.microsoft.com/office/word/2016/wordml/cid" xmlns:w16se="http://schemas.microsoft.com/office/word/2015/wordml/symex" mc:Ignorable="w14 w15 w16se w16cid">
   <w:docDefaults>
     <w:rPrDefault>
       <w:rPr>
@@ -1848,7 +2101,7 @@
       </w:pPr>
     </w:pPrDefault>
   </w:docDefaults>
-  <w:latentStyles w:defLockedState="0" w:defUIPriority="99" w:defSemiHidden="0" w:defUnhideWhenUsed="0" w:defQFormat="0" w:count="374">
+  <w:latentStyles w:defLockedState="0" w:defUIPriority="99" w:defSemiHidden="0" w:defUnhideWhenUsed="0" w:defQFormat="0" w:count="375">
     <w:lsdException w:name="Normal" w:uiPriority="0" w:qFormat="1"/>
     <w:lsdException w:name="heading 1" w:uiPriority="9" w:qFormat="1"/>
     <w:lsdException w:name="heading 2" w:semiHidden="1" w:uiPriority="9" w:unhideWhenUsed="1" w:qFormat="1"/>
@@ -1954,7 +2207,6 @@
     <w:lsdException w:name="HTML Sample" w:semiHidden="1" w:unhideWhenUsed="1"/>
     <w:lsdException w:name="HTML Typewriter" w:semiHidden="1" w:unhideWhenUsed="1"/>
     <w:lsdException w:name="HTML Variable" w:semiHidden="1" w:unhideWhenUsed="1"/>
-    <w:lsdException w:name="Normal Table" w:semiHidden="1" w:unhideWhenUsed="1"/>
     <w:lsdException w:name="annotation subject" w:semiHidden="1" w:unhideWhenUsed="1"/>
     <w:lsdException w:name="No List" w:semiHidden="1" w:unhideWhenUsed="1"/>
     <w:lsdException w:name="Outline List 1" w:semiHidden="1" w:unhideWhenUsed="1"/>
@@ -2001,10 +2253,8 @@
     <w:lsdException w:name="Table Subtle 2" w:semiHidden="1" w:unhideWhenUsed="1"/>
     <w:lsdException w:name="Table Web 1" w:semiHidden="1" w:unhideWhenUsed="1"/>
     <w:lsdException w:name="Table Web 2" w:semiHidden="1" w:unhideWhenUsed="1"/>
-    <w:lsdException w:name="Table Web 3" w:semiHidden="1" w:unhideWhenUsed="1"/>
     <w:lsdException w:name="Balloon Text" w:semiHidden="1" w:unhideWhenUsed="1"/>
     <w:lsdException w:name="Table Grid" w:uiPriority="39"/>
-    <w:lsdException w:name="Table Theme" w:semiHidden="1" w:unhideWhenUsed="1"/>
     <w:lsdException w:name="Placeholder Text" w:semiHidden="1"/>
     <w:lsdException w:name="No Spacing" w:uiPriority="1" w:qFormat="1"/>
     <w:lsdException w:name="Light Shading" w:uiPriority="60"/>
@@ -2223,6 +2473,7 @@
     <w:lsdException w:name="Mention" w:semiHidden="1" w:unhideWhenUsed="1"/>
     <w:lsdException w:name="Smart Hyperlink" w:semiHidden="1" w:unhideWhenUsed="1"/>
     <w:lsdException w:name="Hashtag" w:semiHidden="1" w:unhideWhenUsed="1"/>
+    <w:lsdException w:name="Unresolved Mention" w:semiHidden="1" w:unhideWhenUsed="1"/>
   </w:latentStyles>
   <w:style w:type="paragraph" w:default="1" w:styleId="a">
     <w:name w:val="Normal"/>
@@ -2358,6 +2609,36 @@
       <w:color w:val="2F5496" w:themeColor="accent1" w:themeShade="BF"/>
       <w:sz w:val="26"/>
       <w:szCs w:val="26"/>
+    </w:rPr>
+  </w:style>
+  <w:style w:type="paragraph" w:styleId="a8">
+    <w:name w:val="Balloon Text"/>
+    <w:basedOn w:val="a"/>
+    <w:link w:val="a9"/>
+    <w:uiPriority w:val="99"/>
+    <w:semiHidden/>
+    <w:unhideWhenUsed/>
+    <w:rsid w:val="00326F14"/>
+    <w:pPr>
+      <w:spacing w:after="0" w:line="240" w:lineRule="auto"/>
+    </w:pPr>
+    <w:rPr>
+      <w:rFonts w:ascii="Tahoma" w:hAnsi="Tahoma" w:cs="Tahoma"/>
+      <w:sz w:val="18"/>
+      <w:szCs w:val="18"/>
+    </w:rPr>
+  </w:style>
+  <w:style w:type="character" w:customStyle="1" w:styleId="a9">
+    <w:name w:val="טקסט בלונים תו"/>
+    <w:basedOn w:val="a0"/>
+    <w:link w:val="a8"/>
+    <w:uiPriority w:val="99"/>
+    <w:semiHidden/>
+    <w:rsid w:val="00326F14"/>
+    <w:rPr>
+      <w:rFonts w:ascii="Tahoma" w:hAnsi="Tahoma" w:cs="Tahoma"/>
+      <w:sz w:val="18"/>
+      <w:szCs w:val="18"/>
     </w:rPr>
   </w:style>
 </w:styles>

</xml_diff>